<commit_message>
save Ex1,2,3 start projet final
</commit_message>
<xml_diff>
--- a/Excercices/02_Bike_Prediction/Labo2_RF_Bike_Spinelli_Isaia.docx
+++ b/Excercices/02_Bike_Prediction/Labo2_RF_Bike_Spinelli_Isaia.docx
@@ -219,25 +219,7 @@
                                     <w:sz w:val="36"/>
                                     <w:szCs w:val="36"/>
                                   </w:rPr>
-                                  <w:t xml:space="preserve">Prévisions d’utilisation de vélos avec l’algorithme </w:t>
-                                </w:r>
-                                <w:proofErr w:type="spellStart"/>
-                                <w:r>
-                                  <w:rPr>
-                                    <w:color w:val="5B9BD5" w:themeColor="accent1"/>
-                                    <w:sz w:val="36"/>
-                                    <w:szCs w:val="36"/>
-                                  </w:rPr>
-                                  <w:t>Random</w:t>
-                                </w:r>
-                                <w:proofErr w:type="spellEnd"/>
-                                <w:r>
-                                  <w:rPr>
-                                    <w:color w:val="5B9BD5" w:themeColor="accent1"/>
-                                    <w:sz w:val="36"/>
-                                    <w:szCs w:val="36"/>
-                                  </w:rPr>
-                                  <w:t xml:space="preserve"> Forest</w:t>
+                                  <w:t>Prévisions d’utilisation de vélos avec l’algorithme Random Forest</w:t>
                                 </w:r>
                               </w:p>
                               <w:p>
@@ -344,25 +326,7 @@
                               <w:sz w:val="36"/>
                               <w:szCs w:val="36"/>
                             </w:rPr>
-                            <w:t xml:space="preserve">Prévisions d’utilisation de vélos avec l’algorithme </w:t>
-                          </w:r>
-                          <w:proofErr w:type="spellStart"/>
-                          <w:r>
-                            <w:rPr>
-                              <w:color w:val="5B9BD5" w:themeColor="accent1"/>
-                              <w:sz w:val="36"/>
-                              <w:szCs w:val="36"/>
-                            </w:rPr>
-                            <w:t>Random</w:t>
-                          </w:r>
-                          <w:proofErr w:type="spellEnd"/>
-                          <w:r>
-                            <w:rPr>
-                              <w:color w:val="5B9BD5" w:themeColor="accent1"/>
-                              <w:sz w:val="36"/>
-                              <w:szCs w:val="36"/>
-                            </w:rPr>
-                            <w:t xml:space="preserve"> Forest</w:t>
+                            <w:t>Prévisions d’utilisation de vélos avec l’algorithme Random Forest</w:t>
                           </w:r>
                         </w:p>
                         <w:p>
@@ -605,17 +569,8 @@
                                     <w:szCs w:val="24"/>
                                   </w:rPr>
                                   <w:tab/>
-                                  <w:t xml:space="preserve">Stefano </w:t>
+                                  <w:t>Stefano Carrino</w:t>
                                 </w:r>
-                                <w:proofErr w:type="spellStart"/>
-                                <w:r>
-                                  <w:rPr>
-                                    <w:sz w:val="28"/>
-                                    <w:szCs w:val="24"/>
-                                  </w:rPr>
-                                  <w:t>Carrino</w:t>
-                                </w:r>
-                                <w:proofErr w:type="spellEnd"/>
                               </w:p>
                               <w:p>
                                 <w:pPr>
@@ -645,7 +600,14 @@
                                     <w:sz w:val="28"/>
                                     <w:szCs w:val="24"/>
                                   </w:rPr>
-                                  <w:t>13</w:t>
+                                  <w:t>1</w:t>
+                                </w:r>
+                                <w:r>
+                                  <w:rPr>
+                                    <w:sz w:val="28"/>
+                                    <w:szCs w:val="24"/>
+                                  </w:rPr>
+                                  <w:t>7</w:t>
                                 </w:r>
                                 <w:r>
                                   <w:rPr>
@@ -830,17 +792,8 @@
                               <w:szCs w:val="24"/>
                             </w:rPr>
                             <w:tab/>
-                            <w:t xml:space="preserve">Stefano </w:t>
+                            <w:t>Stefano Carrino</w:t>
                           </w:r>
-                          <w:proofErr w:type="spellStart"/>
-                          <w:r>
-                            <w:rPr>
-                              <w:sz w:val="28"/>
-                              <w:szCs w:val="24"/>
-                            </w:rPr>
-                            <w:t>Carrino</w:t>
-                          </w:r>
-                          <w:proofErr w:type="spellEnd"/>
                         </w:p>
                         <w:p>
                           <w:pPr>
@@ -870,7 +823,14 @@
                               <w:sz w:val="28"/>
                               <w:szCs w:val="24"/>
                             </w:rPr>
-                            <w:t>13</w:t>
+                            <w:t>1</w:t>
+                          </w:r>
+                          <w:r>
+                            <w:rPr>
+                              <w:sz w:val="28"/>
+                              <w:szCs w:val="24"/>
+                            </w:rPr>
+                            <w:t>7</w:t>
                           </w:r>
                           <w:r>
                             <w:rPr>
@@ -1108,7 +1068,7 @@
           <w:r>
             <w:fldChar w:fldCharType="separate"/>
           </w:r>
-          <w:hyperlink w:anchor="_Toc53574593" w:history="1">
+          <w:hyperlink w:anchor="_Toc53828633" w:history="1">
             <w:r>
               <w:rPr>
                 <w:rStyle w:val="Lienhypertexte"/>
@@ -1135,7 +1095,7 @@
                 <w:noProof/>
                 <w:webHidden/>
               </w:rPr>
-              <w:instrText xml:space="preserve"> PAGEREF _Toc53574593 \h </w:instrText>
+              <w:instrText xml:space="preserve"> PAGEREF _Toc53828633 \h </w:instrText>
             </w:r>
             <w:r>
               <w:rPr>
@@ -1178,7 +1138,7 @@
               <w:lang w:eastAsia="fr-CH"/>
             </w:rPr>
           </w:pPr>
-          <w:hyperlink w:anchor="_Toc53574594" w:history="1">
+          <w:hyperlink w:anchor="_Toc53828634" w:history="1">
             <w:r>
               <w:rPr>
                 <w:rStyle w:val="Lienhypertexte"/>
@@ -1205,7 +1165,7 @@
                 <w:noProof/>
                 <w:webHidden/>
               </w:rPr>
-              <w:instrText xml:space="preserve"> PAGEREF _Toc53574594 \h </w:instrText>
+              <w:instrText xml:space="preserve"> PAGEREF _Toc53828634 \h </w:instrText>
             </w:r>
             <w:r>
               <w:rPr>
@@ -1248,7 +1208,7 @@
               <w:lang w:eastAsia="fr-CH"/>
             </w:rPr>
           </w:pPr>
-          <w:hyperlink w:anchor="_Toc53574595" w:history="1">
+          <w:hyperlink w:anchor="_Toc53828635" w:history="1">
             <w:r>
               <w:rPr>
                 <w:rStyle w:val="Lienhypertexte"/>
@@ -1277,7 +1237,7 @@
                 <w:noProof/>
                 <w:webHidden/>
               </w:rPr>
-              <w:instrText xml:space="preserve"> PAGEREF _Toc53574595 \h </w:instrText>
+              <w:instrText xml:space="preserve"> PAGEREF _Toc53828635 \h </w:instrText>
             </w:r>
             <w:r>
               <w:rPr>
@@ -1320,7 +1280,7 @@
               <w:lang w:eastAsia="fr-CH"/>
             </w:rPr>
           </w:pPr>
-          <w:hyperlink w:anchor="_Toc53574596" w:history="1">
+          <w:hyperlink w:anchor="_Toc53828636" w:history="1">
             <w:r>
               <w:rPr>
                 <w:rStyle w:val="Lienhypertexte"/>
@@ -1348,7 +1308,7 @@
                 <w:noProof/>
                 <w:webHidden/>
               </w:rPr>
-              <w:instrText xml:space="preserve"> PAGEREF _Toc53574596 \h </w:instrText>
+              <w:instrText xml:space="preserve"> PAGEREF _Toc53828636 \h </w:instrText>
             </w:r>
             <w:r>
               <w:rPr>
@@ -1391,7 +1351,7 @@
               <w:lang w:eastAsia="fr-CH"/>
             </w:rPr>
           </w:pPr>
-          <w:hyperlink w:anchor="_Toc53574597" w:history="1">
+          <w:hyperlink w:anchor="_Toc53828637" w:history="1">
             <w:r>
               <w:rPr>
                 <w:rStyle w:val="Lienhypertexte"/>
@@ -1419,7 +1379,7 @@
                 <w:noProof/>
                 <w:webHidden/>
               </w:rPr>
-              <w:instrText xml:space="preserve"> PAGEREF _Toc53574597 \h </w:instrText>
+              <w:instrText xml:space="preserve"> PAGEREF _Toc53828637 \h </w:instrText>
             </w:r>
             <w:r>
               <w:rPr>
@@ -1462,7 +1422,7 @@
               <w:lang w:eastAsia="fr-CH"/>
             </w:rPr>
           </w:pPr>
-          <w:hyperlink w:anchor="_Toc53574598" w:history="1">
+          <w:hyperlink w:anchor="_Toc53828638" w:history="1">
             <w:r>
               <w:rPr>
                 <w:rStyle w:val="Lienhypertexte"/>
@@ -1490,7 +1450,7 @@
                 <w:noProof/>
                 <w:webHidden/>
               </w:rPr>
-              <w:instrText xml:space="preserve"> PAGEREF _Toc53574598 \h </w:instrText>
+              <w:instrText xml:space="preserve"> PAGEREF _Toc53828638 \h </w:instrText>
             </w:r>
             <w:r>
               <w:rPr>
@@ -1533,7 +1493,7 @@
               <w:lang w:eastAsia="fr-CH"/>
             </w:rPr>
           </w:pPr>
-          <w:hyperlink w:anchor="_Toc53574599" w:history="1">
+          <w:hyperlink w:anchor="_Toc53828639" w:history="1">
             <w:r>
               <w:rPr>
                 <w:rStyle w:val="Lienhypertexte"/>
@@ -1560,7 +1520,7 @@
                 <w:noProof/>
                 <w:webHidden/>
               </w:rPr>
-              <w:instrText xml:space="preserve"> PAGEREF _Toc53574599 \h </w:instrText>
+              <w:instrText xml:space="preserve"> PAGEREF _Toc53828639 \h </w:instrText>
             </w:r>
             <w:r>
               <w:rPr>
@@ -1603,7 +1563,7 @@
               <w:lang w:eastAsia="fr-CH"/>
             </w:rPr>
           </w:pPr>
-          <w:hyperlink w:anchor="_Toc53574600" w:history="1">
+          <w:hyperlink w:anchor="_Toc53828640" w:history="1">
             <w:r>
               <w:rPr>
                 <w:rStyle w:val="Lienhypertexte"/>
@@ -1630,7 +1590,7 @@
                 <w:noProof/>
                 <w:webHidden/>
               </w:rPr>
-              <w:instrText xml:space="preserve"> PAGEREF _Toc53574600 \h </w:instrText>
+              <w:instrText xml:space="preserve"> PAGEREF _Toc53828640 \h </w:instrText>
             </w:r>
             <w:r>
               <w:rPr>
@@ -1673,7 +1633,7 @@
               <w:lang w:eastAsia="fr-CH"/>
             </w:rPr>
           </w:pPr>
-          <w:hyperlink w:anchor="_Toc53574601" w:history="1">
+          <w:hyperlink w:anchor="_Toc53828641" w:history="1">
             <w:r>
               <w:rPr>
                 <w:rStyle w:val="Lienhypertexte"/>
@@ -1701,7 +1661,7 @@
                 <w:noProof/>
                 <w:webHidden/>
               </w:rPr>
-              <w:instrText xml:space="preserve"> PAGEREF _Toc53574601 \h </w:instrText>
+              <w:instrText xml:space="preserve"> PAGEREF _Toc53828641 \h </w:instrText>
             </w:r>
             <w:r>
               <w:rPr>
@@ -1744,7 +1704,7 @@
               <w:lang w:eastAsia="fr-CH"/>
             </w:rPr>
           </w:pPr>
-          <w:hyperlink w:anchor="_Toc53574602" w:history="1">
+          <w:hyperlink w:anchor="_Toc53828642" w:history="1">
             <w:r>
               <w:rPr>
                 <w:rStyle w:val="Lienhypertexte"/>
@@ -1772,7 +1732,7 @@
                 <w:noProof/>
                 <w:webHidden/>
               </w:rPr>
-              <w:instrText xml:space="preserve"> PAGEREF _Toc53574602 \h </w:instrText>
+              <w:instrText xml:space="preserve"> PAGEREF _Toc53828642 \h </w:instrText>
             </w:r>
             <w:r>
               <w:rPr>
@@ -1793,6 +1753,146 @@
                 <w:webHidden/>
               </w:rPr>
               <w:t>- 6 -</w:t>
+            </w:r>
+            <w:r>
+              <w:rPr>
+                <w:noProof/>
+                <w:webHidden/>
+              </w:rPr>
+              <w:fldChar w:fldCharType="end"/>
+            </w:r>
+          </w:hyperlink>
+        </w:p>
+        <w:p>
+          <w:pPr>
+            <w:pStyle w:val="TM1"/>
+            <w:tabs>
+              <w:tab w:val="right" w:leader="dot" w:pos="9062"/>
+            </w:tabs>
+            <w:rPr>
+              <w:rFonts w:eastAsiaTheme="minorEastAsia"/>
+              <w:noProof/>
+              <w:lang w:eastAsia="fr-CH"/>
+            </w:rPr>
+          </w:pPr>
+          <w:hyperlink w:anchor="_Toc53828643" w:history="1">
+            <w:r>
+              <w:rPr>
+                <w:rStyle w:val="Lienhypertexte"/>
+                <w:noProof/>
+              </w:rPr>
+              <w:t>Question 3 : jeu de donnée univarié</w:t>
+            </w:r>
+            <w:r>
+              <w:rPr>
+                <w:noProof/>
+                <w:webHidden/>
+              </w:rPr>
+              <w:tab/>
+            </w:r>
+            <w:r>
+              <w:rPr>
+                <w:noProof/>
+                <w:webHidden/>
+              </w:rPr>
+              <w:fldChar w:fldCharType="begin"/>
+            </w:r>
+            <w:r>
+              <w:rPr>
+                <w:noProof/>
+                <w:webHidden/>
+              </w:rPr>
+              <w:instrText xml:space="preserve"> PAGEREF _Toc53828643 \h </w:instrText>
+            </w:r>
+            <w:r>
+              <w:rPr>
+                <w:noProof/>
+                <w:webHidden/>
+              </w:rPr>
+            </w:r>
+            <w:r>
+              <w:rPr>
+                <w:noProof/>
+                <w:webHidden/>
+              </w:rPr>
+              <w:fldChar w:fldCharType="separate"/>
+            </w:r>
+            <w:r>
+              <w:rPr>
+                <w:noProof/>
+                <w:webHidden/>
+              </w:rPr>
+              <w:t>- 7 -</w:t>
+            </w:r>
+            <w:r>
+              <w:rPr>
+                <w:noProof/>
+                <w:webHidden/>
+              </w:rPr>
+              <w:fldChar w:fldCharType="end"/>
+            </w:r>
+          </w:hyperlink>
+        </w:p>
+        <w:p>
+          <w:pPr>
+            <w:pStyle w:val="TM1"/>
+            <w:tabs>
+              <w:tab w:val="right" w:leader="dot" w:pos="9062"/>
+            </w:tabs>
+            <w:rPr>
+              <w:rFonts w:eastAsiaTheme="minorEastAsia"/>
+              <w:noProof/>
+              <w:lang w:eastAsia="fr-CH"/>
+            </w:rPr>
+          </w:pPr>
+          <w:hyperlink w:anchor="_Toc53828644" w:history="1">
+            <w:r>
+              <w:rPr>
+                <w:rStyle w:val="Lienhypertexte"/>
+                <w:noProof/>
+              </w:rPr>
+              <w:t>Conclusion</w:t>
+            </w:r>
+            <w:r>
+              <w:rPr>
+                <w:noProof/>
+                <w:webHidden/>
+              </w:rPr>
+              <w:tab/>
+            </w:r>
+            <w:r>
+              <w:rPr>
+                <w:noProof/>
+                <w:webHidden/>
+              </w:rPr>
+              <w:fldChar w:fldCharType="begin"/>
+            </w:r>
+            <w:r>
+              <w:rPr>
+                <w:noProof/>
+                <w:webHidden/>
+              </w:rPr>
+              <w:instrText xml:space="preserve"> PAGEREF _Toc53828644 \h </w:instrText>
+            </w:r>
+            <w:r>
+              <w:rPr>
+                <w:noProof/>
+                <w:webHidden/>
+              </w:rPr>
+            </w:r>
+            <w:r>
+              <w:rPr>
+                <w:noProof/>
+                <w:webHidden/>
+              </w:rPr>
+              <w:fldChar w:fldCharType="separate"/>
+            </w:r>
+            <w:r>
+              <w:rPr>
+                <w:noProof/>
+                <w:webHidden/>
+              </w:rPr>
+              <w:t>- 8 -</w:t>
             </w:r>
             <w:r>
               <w:rPr>
@@ -1815,27 +1915,13 @@
               <w:lang w:eastAsia="fr-CH"/>
             </w:rPr>
           </w:pPr>
-          <w:hyperlink w:anchor="_Toc53574603" w:history="1">
+          <w:hyperlink w:anchor="_Toc53828645" w:history="1">
             <w:r>
               <w:rPr>
                 <w:rStyle w:val="Lienhypertexte"/>
                 <w:noProof/>
               </w:rPr>
-              <w:t>Q</w:t>
-            </w:r>
-            <w:r>
-              <w:rPr>
-                <w:rStyle w:val="Lienhypertexte"/>
-                <w:noProof/>
-              </w:rPr>
-              <w:t>u</w:t>
-            </w:r>
-            <w:r>
-              <w:rPr>
-                <w:rStyle w:val="Lienhypertexte"/>
-                <w:noProof/>
-              </w:rPr>
-              <w:t>estion 3 : jeu de donnée univarié</w:t>
+              <w:t>Difficultés rencontrées</w:t>
             </w:r>
             <w:r>
               <w:rPr>
@@ -1856,77 +1942,7 @@
                 <w:noProof/>
                 <w:webHidden/>
               </w:rPr>
-              <w:instrText xml:space="preserve"> PAGEREF _Toc53574603 \h </w:instrText>
-            </w:r>
-            <w:r>
-              <w:rPr>
-                <w:noProof/>
-                <w:webHidden/>
-              </w:rPr>
-            </w:r>
-            <w:r>
-              <w:rPr>
-                <w:noProof/>
-                <w:webHidden/>
-              </w:rPr>
-              <w:fldChar w:fldCharType="separate"/>
-            </w:r>
-            <w:r>
-              <w:rPr>
-                <w:noProof/>
-                <w:webHidden/>
-              </w:rPr>
-              <w:t>- 7 -</w:t>
-            </w:r>
-            <w:r>
-              <w:rPr>
-                <w:noProof/>
-                <w:webHidden/>
-              </w:rPr>
-              <w:fldChar w:fldCharType="end"/>
-            </w:r>
-          </w:hyperlink>
-        </w:p>
-        <w:p>
-          <w:pPr>
-            <w:pStyle w:val="TM1"/>
-            <w:tabs>
-              <w:tab w:val="right" w:leader="dot" w:pos="9062"/>
-            </w:tabs>
-            <w:rPr>
-              <w:rFonts w:eastAsiaTheme="minorEastAsia"/>
-              <w:noProof/>
-              <w:lang w:eastAsia="fr-CH"/>
-            </w:rPr>
-          </w:pPr>
-          <w:hyperlink w:anchor="_Toc53574604" w:history="1">
-            <w:r>
-              <w:rPr>
-                <w:rStyle w:val="Lienhypertexte"/>
-                <w:noProof/>
-              </w:rPr>
-              <w:t>Conclusion</w:t>
-            </w:r>
-            <w:r>
-              <w:rPr>
-                <w:noProof/>
-                <w:webHidden/>
-              </w:rPr>
-              <w:tab/>
-            </w:r>
-            <w:r>
-              <w:rPr>
-                <w:noProof/>
-                <w:webHidden/>
-              </w:rPr>
-              <w:fldChar w:fldCharType="begin"/>
-            </w:r>
-            <w:r>
-              <w:rPr>
-                <w:noProof/>
-                <w:webHidden/>
-              </w:rPr>
-              <w:instrText xml:space="preserve"> PAGEREF _Toc53574604 \h </w:instrText>
+              <w:instrText xml:space="preserve"> PAGEREF _Toc53828645 \h </w:instrText>
             </w:r>
             <w:r>
               <w:rPr>
@@ -1969,13 +1985,13 @@
               <w:lang w:eastAsia="fr-CH"/>
             </w:rPr>
           </w:pPr>
-          <w:hyperlink w:anchor="_Toc53574605" w:history="1">
+          <w:hyperlink w:anchor="_Toc53828646" w:history="1">
             <w:r>
               <w:rPr>
                 <w:rStyle w:val="Lienhypertexte"/>
                 <w:noProof/>
               </w:rPr>
-              <w:t>Difficultés rencontrées</w:t>
+              <w:t>Compétences acquises</w:t>
             </w:r>
             <w:r>
               <w:rPr>
@@ -1996,7 +2012,7 @@
                 <w:noProof/>
                 <w:webHidden/>
               </w:rPr>
-              <w:instrText xml:space="preserve"> PAGEREF _Toc53574605 \h </w:instrText>
+              <w:instrText xml:space="preserve"> PAGEREF _Toc53828646 \h </w:instrText>
             </w:r>
             <w:r>
               <w:rPr>
@@ -2039,13 +2055,13 @@
               <w:lang w:eastAsia="fr-CH"/>
             </w:rPr>
           </w:pPr>
-          <w:hyperlink w:anchor="_Toc53574606" w:history="1">
+          <w:hyperlink w:anchor="_Toc53828647" w:history="1">
             <w:r>
               <w:rPr>
                 <w:rStyle w:val="Lienhypertexte"/>
                 <w:noProof/>
               </w:rPr>
-              <w:t>Compétences acquises</w:t>
+              <w:t>Résultats obtenus</w:t>
             </w:r>
             <w:r>
               <w:rPr>
@@ -2066,77 +2082,7 @@
                 <w:noProof/>
                 <w:webHidden/>
               </w:rPr>
-              <w:instrText xml:space="preserve"> PAGEREF _Toc53574606 \h </w:instrText>
-            </w:r>
-            <w:r>
-              <w:rPr>
-                <w:noProof/>
-                <w:webHidden/>
-              </w:rPr>
-            </w:r>
-            <w:r>
-              <w:rPr>
-                <w:noProof/>
-                <w:webHidden/>
-              </w:rPr>
-              <w:fldChar w:fldCharType="separate"/>
-            </w:r>
-            <w:r>
-              <w:rPr>
-                <w:noProof/>
-                <w:webHidden/>
-              </w:rPr>
-              <w:t>- 8 -</w:t>
-            </w:r>
-            <w:r>
-              <w:rPr>
-                <w:noProof/>
-                <w:webHidden/>
-              </w:rPr>
-              <w:fldChar w:fldCharType="end"/>
-            </w:r>
-          </w:hyperlink>
-        </w:p>
-        <w:p>
-          <w:pPr>
-            <w:pStyle w:val="TM2"/>
-            <w:tabs>
-              <w:tab w:val="right" w:leader="dot" w:pos="9062"/>
-            </w:tabs>
-            <w:rPr>
-              <w:rFonts w:eastAsiaTheme="minorEastAsia"/>
-              <w:noProof/>
-              <w:lang w:eastAsia="fr-CH"/>
-            </w:rPr>
-          </w:pPr>
-          <w:hyperlink w:anchor="_Toc53574607" w:history="1">
-            <w:r>
-              <w:rPr>
-                <w:rStyle w:val="Lienhypertexte"/>
-                <w:noProof/>
-              </w:rPr>
-              <w:t>Résultats obtenus</w:t>
-            </w:r>
-            <w:r>
-              <w:rPr>
-                <w:noProof/>
-                <w:webHidden/>
-              </w:rPr>
-              <w:tab/>
-            </w:r>
-            <w:r>
-              <w:rPr>
-                <w:noProof/>
-                <w:webHidden/>
-              </w:rPr>
-              <w:fldChar w:fldCharType="begin"/>
-            </w:r>
-            <w:r>
-              <w:rPr>
-                <w:noProof/>
-                <w:webHidden/>
-              </w:rPr>
-              <w:instrText xml:space="preserve"> PAGEREF _Toc53574607 \h </w:instrText>
+              <w:instrText xml:space="preserve"> PAGEREF _Toc53828647 \h </w:instrText>
             </w:r>
             <w:r>
               <w:rPr>
@@ -2195,7 +2141,7 @@
       <w:pPr>
         <w:pStyle w:val="Titre1"/>
       </w:pPr>
-      <w:bookmarkStart w:id="0" w:name="_Toc53574593"/>
+      <w:bookmarkStart w:id="0" w:name="_Toc53828633"/>
       <w:r>
         <w:lastRenderedPageBreak/>
         <w:t>Introduction</w:t>
@@ -2237,15 +2183,7 @@
         <w:t xml:space="preserve"> </w:t>
       </w:r>
       <w:r>
-        <w:t xml:space="preserve">minutes) en utilisant un algorithme </w:t>
-      </w:r>
-      <w:proofErr w:type="spellStart"/>
-      <w:r>
-        <w:t>Random</w:t>
-      </w:r>
-      <w:proofErr w:type="spellEnd"/>
-      <w:r>
-        <w:t xml:space="preserve"> Forest.</w:t>
+        <w:t>minutes) en utilisant un algorithme Random Forest.</w:t>
       </w:r>
     </w:p>
     <w:p>
@@ -2305,7 +2243,7 @@
       <w:pPr>
         <w:pStyle w:val="Titre1"/>
       </w:pPr>
-      <w:bookmarkStart w:id="1" w:name="_Toc53574594"/>
+      <w:bookmarkStart w:id="1" w:name="_Toc53828634"/>
       <w:r>
         <w:t>Partie 1</w:t>
       </w:r>
@@ -2336,7 +2274,7 @@
           <w:lang w:val="fr-FR" w:eastAsia="fr-CH"/>
         </w:rPr>
       </w:pPr>
-      <w:bookmarkStart w:id="2" w:name="_Toc53574595"/>
+      <w:bookmarkStart w:id="2" w:name="_Toc53828635"/>
       <w:r>
         <w:rPr>
           <w:rFonts w:eastAsia="Times New Roman"/>
@@ -2542,13 +2480,7 @@
           <w:lang w:eastAsia="fr-CH"/>
         </w:rPr>
         <w:tab/>
-        <w:t>(</w:t>
-      </w:r>
-      <w:r>
-        <w:rPr>
-          <w:lang w:eastAsia="fr-CH"/>
-        </w:rPr>
-        <w:t xml:space="preserve">Valeur = </w:t>
+        <w:t xml:space="preserve">(Valeur = </w:t>
       </w:r>
       <w:r>
         <w:rPr>
@@ -2682,7 +2614,31 @@
         <w:rPr>
           <w:lang w:eastAsia="fr-CH"/>
         </w:rPr>
-        <w:t xml:space="preserve">Quantité de vélo disponible </w:t>
+        <w:t>Quantité de vélo</w:t>
+      </w:r>
+      <w:r>
+        <w:rPr>
+          <w:lang w:eastAsia="fr-CH"/>
+        </w:rPr>
+        <w:t>s</w:t>
+      </w:r>
+      <w:r>
+        <w:rPr>
+          <w:lang w:eastAsia="fr-CH"/>
+        </w:rPr>
+        <w:t xml:space="preserve"> disponible</w:t>
+      </w:r>
+      <w:r>
+        <w:rPr>
+          <w:lang w:eastAsia="fr-CH"/>
+        </w:rPr>
+        <w:t>s</w:t>
+      </w:r>
+      <w:r>
+        <w:rPr>
+          <w:lang w:eastAsia="fr-CH"/>
+        </w:rPr>
+        <w:t xml:space="preserve"> </w:t>
       </w:r>
       <w:r>
         <w:rPr>
@@ -2698,27 +2654,13 @@
           <w:lang w:val="fr-FR"/>
         </w:rPr>
       </w:pPr>
-      <w:bookmarkStart w:id="3" w:name="_Toc53574596"/>
+      <w:bookmarkStart w:id="3" w:name="_Toc53828636"/>
       <w:r>
         <w:rPr>
           <w:lang w:val="fr-FR"/>
         </w:rPr>
         <w:lastRenderedPageBreak/>
-        <w:t xml:space="preserve">Combien d'arbres de décision sont utilisés pour l'algorithme </w:t>
-      </w:r>
-      <w:proofErr w:type="spellStart"/>
-      <w:r>
-        <w:rPr>
-          <w:lang w:val="fr-FR"/>
-        </w:rPr>
-        <w:t>Random</w:t>
-      </w:r>
-      <w:proofErr w:type="spellEnd"/>
-      <w:r>
-        <w:rPr>
-          <w:lang w:val="fr-FR"/>
-        </w:rPr>
-        <w:t xml:space="preserve"> </w:t>
+        <w:t xml:space="preserve">Combien d'arbres de décision sont utilisés pour l'algorithme Random </w:t>
       </w:r>
       <w:r>
         <w:rPr>
@@ -2738,23 +2680,56 @@
         <w:rPr>
           <w:lang w:val="fr-FR"/>
         </w:rPr>
-        <w:t xml:space="preserve">Étant donné que les paramètres du </w:t>
-      </w:r>
-      <w:proofErr w:type="spellStart"/>
+        <w:t xml:space="preserve">Étant donné que les paramètres du Random Forest a été laissés </w:t>
+      </w:r>
       <w:r>
         <w:rPr>
           <w:lang w:val="fr-FR"/>
         </w:rPr>
-        <w:t>Random</w:t>
-      </w:r>
-      <w:proofErr w:type="spellEnd"/>
+        <w:t xml:space="preserve">à leur valeur </w:t>
+      </w:r>
       <w:r>
         <w:rPr>
           <w:lang w:val="fr-FR"/>
         </w:rPr>
-        <w:t xml:space="preserve"> Forest a été laissés par défaut, le nombre d’arbre de décision est surement 100 comme indiqué dans la documentation de la classe « </w:t>
-      </w:r>
-      <w:proofErr w:type="spellStart"/>
+        <w:t>par défaut, le nombre d’arbre</w:t>
+      </w:r>
+      <w:r>
+        <w:rPr>
+          <w:lang w:val="fr-FR"/>
+        </w:rPr>
+        <w:t>s</w:t>
+      </w:r>
+      <w:r>
+        <w:rPr>
+          <w:lang w:val="fr-FR"/>
+        </w:rPr>
+        <w:t xml:space="preserve"> de décision est s</w:t>
+      </w:r>
+      <w:r>
+        <w:rPr>
+          <w:lang w:val="fr-FR"/>
+        </w:rPr>
+        <w:t>û</w:t>
+      </w:r>
+      <w:r>
+        <w:rPr>
+          <w:lang w:val="fr-FR"/>
+        </w:rPr>
+        <w:t xml:space="preserve">rement </w:t>
+      </w:r>
+      <w:r>
+        <w:rPr>
+          <w:lang w:val="fr-FR"/>
+        </w:rPr>
+        <w:t xml:space="preserve">de </w:t>
+      </w:r>
+      <w:r>
+        <w:rPr>
+          <w:lang w:val="fr-FR"/>
+        </w:rPr>
+        <w:t>100 comme indiqué dans la documentation de la classe « </w:t>
+      </w:r>
       <w:r>
         <w:rPr>
           <w:rFonts w:ascii="Consolas" w:hAnsi="Consolas"/>
@@ -2765,7 +2740,6 @@
         </w:rPr>
         <w:t>RandomForestRegressor</w:t>
       </w:r>
-      <w:proofErr w:type="spellEnd"/>
       <w:r>
         <w:rPr>
           <w:rFonts w:ascii="Consolas" w:hAnsi="Consolas"/>
@@ -2843,55 +2817,19 @@
         <w:rPr>
           <w:lang w:val="fr-FR"/>
         </w:rPr>
-        <w:t xml:space="preserve">Afin de confirmer ceci, j’ai utilisé la fonction </w:t>
-      </w:r>
-      <w:proofErr w:type="spellStart"/>
-      <w:proofErr w:type="gramStart"/>
+        <w:t>Afin de confirmer ceci, j’ai utilisé la fonction apply() qui retourne le nombre d’arbre</w:t>
+      </w:r>
       <w:r>
         <w:rPr>
           <w:lang w:val="fr-FR"/>
         </w:rPr>
-        <w:t>apply</w:t>
-      </w:r>
-      <w:proofErr w:type="spellEnd"/>
+        <w:t>s</w:t>
+      </w:r>
       <w:r>
         <w:rPr>
           <w:lang w:val="fr-FR"/>
         </w:rPr>
-        <w:t>(</w:t>
-      </w:r>
-      <w:proofErr w:type="gramEnd"/>
-      <w:r>
-        <w:rPr>
-          <w:lang w:val="fr-FR"/>
-        </w:rPr>
-        <w:t xml:space="preserve">) qui retourne le nombre </w:t>
-      </w:r>
-      <w:r>
-        <w:rPr>
-          <w:lang w:val="fr-FR"/>
-        </w:rPr>
-        <w:t>d’arbre de décision</w:t>
-      </w:r>
-      <w:r>
-        <w:rPr>
-          <w:lang w:val="fr-FR"/>
-        </w:rPr>
-        <w:t xml:space="preserve"> (</w:t>
-      </w:r>
-      <w:proofErr w:type="spellStart"/>
-      <w:r>
-        <w:rPr>
-          <w:lang w:val="fr-FR"/>
-        </w:rPr>
-        <w:t>n_estimators</w:t>
-      </w:r>
-      <w:proofErr w:type="spellEnd"/>
-      <w:r>
-        <w:rPr>
-          <w:lang w:val="fr-FR"/>
-        </w:rPr>
-        <w:t>) :</w:t>
+        <w:t xml:space="preserve"> de décision (n_estimators) :</w:t>
       </w:r>
     </w:p>
     <w:p>
@@ -3012,33 +2950,19 @@
         <w:rPr>
           <w:lang w:val="fr-FR"/>
         </w:rPr>
-        <w:t xml:space="preserve">On peut facilement voir en mode </w:t>
-      </w:r>
-      <w:proofErr w:type="spellStart"/>
+        <w:t>On peut facilement voir en mode debug le nombre d’arbre</w:t>
+      </w:r>
       <w:r>
         <w:rPr>
           <w:lang w:val="fr-FR"/>
         </w:rPr>
-        <w:t>debug</w:t>
-      </w:r>
-      <w:proofErr w:type="spellEnd"/>
+        <w:t>s</w:t>
+      </w:r>
       <w:r>
         <w:rPr>
           <w:lang w:val="fr-FR"/>
         </w:rPr>
-        <w:t xml:space="preserve"> le nombre </w:t>
-      </w:r>
-      <w:r>
-        <w:rPr>
-          <w:lang w:val="fr-FR"/>
-        </w:rPr>
-        <w:t>d’arbre de décision</w:t>
-      </w:r>
-      <w:r>
-        <w:rPr>
-          <w:lang w:val="fr-FR"/>
-        </w:rPr>
-        <w:t xml:space="preserve"> à 100 qui correspond à la documentation.</w:t>
+        <w:t xml:space="preserve"> de décision à 100 qui correspond à la documentation.</w:t>
       </w:r>
     </w:p>
     <w:p>
@@ -3169,7 +3093,7 @@
           <w:lang w:val="fr-FR"/>
         </w:rPr>
       </w:pPr>
-      <w:bookmarkStart w:id="4" w:name="_Toc53574597"/>
+      <w:bookmarkStart w:id="4" w:name="_Toc53828637"/>
       <w:r>
         <w:rPr>
           <w:lang w:val="fr-FR"/>
@@ -3198,23 +3122,7 @@
         <w:t>Température</w:t>
       </w:r>
       <w:r>
-        <w:t xml:space="preserve"> (</w:t>
-      </w:r>
-      <w:proofErr w:type="spellStart"/>
-      <w:r>
-        <w:t>now</w:t>
-      </w:r>
-      <w:proofErr w:type="spellEnd"/>
-      <w:r>
-        <w:t xml:space="preserve"> / 3h </w:t>
-      </w:r>
-      <w:proofErr w:type="spellStart"/>
-      <w:r>
-        <w:t>forecasts</w:t>
-      </w:r>
-      <w:proofErr w:type="spellEnd"/>
-      <w:r>
-        <w:t>) :</w:t>
+        <w:t xml:space="preserve"> (now / 3h forecasts) :</w:t>
       </w:r>
       <w:r>
         <w:t xml:space="preserve"> On peut facilement </w:t>
@@ -3254,15 +3162,7 @@
         <w:spacing w:line="240" w:lineRule="auto"/>
       </w:pPr>
       <w:r>
-        <w:t xml:space="preserve">Le vent (3h </w:t>
-      </w:r>
-      <w:proofErr w:type="spellStart"/>
-      <w:r>
-        <w:t>forecasts</w:t>
-      </w:r>
-      <w:proofErr w:type="spellEnd"/>
-      <w:r>
-        <w:t>) :</w:t>
+        <w:t>Le vent (3h forecasts) :</w:t>
       </w:r>
       <w:r>
         <w:t xml:space="preserve"> </w:t>
@@ -3314,13 +3214,37 @@
         <w:rPr>
           <w:lang w:eastAsia="fr-CH"/>
         </w:rPr>
-        <w:t xml:space="preserve">La quantité de vélo disponible actuellement : </w:t>
+        <w:t>La quantité de vélo</w:t>
       </w:r>
       <w:r>
         <w:rPr>
           <w:lang w:eastAsia="fr-CH"/>
         </w:rPr>
-        <w:t>C’est de loin le facteur le plus important dans ce mécanisme de prédiction. En effet, il est primordial de savoir la quantité de vélo actuellement disponible.</w:t>
+        <w:t>s</w:t>
+      </w:r>
+      <w:r>
+        <w:rPr>
+          <w:lang w:eastAsia="fr-CH"/>
+        </w:rPr>
+        <w:t xml:space="preserve"> disponible actuellement : </w:t>
+      </w:r>
+      <w:r>
+        <w:rPr>
+          <w:lang w:eastAsia="fr-CH"/>
+        </w:rPr>
+        <w:t>C’est de loin le facteur le plus important dans ce mécanisme de prédiction. En effet, il est primordial de savoir la quantité de vélo</w:t>
+      </w:r>
+      <w:r>
+        <w:rPr>
+          <w:lang w:eastAsia="fr-CH"/>
+        </w:rPr>
+        <w:t>s</w:t>
+      </w:r>
+      <w:r>
+        <w:rPr>
+          <w:lang w:eastAsia="fr-CH"/>
+        </w:rPr>
+        <w:t xml:space="preserve"> actuellement disponible.</w:t>
       </w:r>
     </w:p>
     <w:p/>
@@ -3331,7 +3255,7 @@
           <w:lang w:val="fr-FR"/>
         </w:rPr>
       </w:pPr>
-      <w:bookmarkStart w:id="5" w:name="_Toc53574598"/>
+      <w:bookmarkStart w:id="5" w:name="_Toc53828638"/>
       <w:r>
         <w:rPr>
           <w:lang w:val="fr-FR"/>
@@ -3430,13 +3354,67 @@
         <w:rPr>
           <w:lang w:val="fr-FR"/>
         </w:rPr>
+        <w:t>,</w:t>
+      </w:r>
+      <w:r>
+        <w:rPr>
+          <w:lang w:val="fr-FR"/>
+        </w:rPr>
         <w:t xml:space="preserve"> alors qu’il serait sûrement plus efficace </w:t>
       </w:r>
       <w:r>
         <w:rPr>
           <w:lang w:val="fr-FR"/>
         </w:rPr>
-        <w:t>de séparés par plusieurs bloc aléatoire (</w:t>
+        <w:t>de sépar</w:t>
+      </w:r>
+      <w:r>
+        <w:rPr>
+          <w:lang w:val="fr-FR"/>
+        </w:rPr>
+        <w:t>er</w:t>
+      </w:r>
+      <w:r>
+        <w:rPr>
+          <w:lang w:val="fr-FR"/>
+        </w:rPr>
+        <w:t xml:space="preserve"> </w:t>
+      </w:r>
+      <w:r>
+        <w:rPr>
+          <w:lang w:val="fr-FR"/>
+        </w:rPr>
+        <w:t>en</w:t>
+      </w:r>
+      <w:r>
+        <w:rPr>
+          <w:lang w:val="fr-FR"/>
+        </w:rPr>
+        <w:t xml:space="preserve"> plusieurs bloc</w:t>
+      </w:r>
+      <w:r>
+        <w:rPr>
+          <w:lang w:val="fr-FR"/>
+        </w:rPr>
+        <w:t>s</w:t>
+      </w:r>
+      <w:r>
+        <w:rPr>
+          <w:lang w:val="fr-FR"/>
+        </w:rPr>
+        <w:t xml:space="preserve"> aléatoire</w:t>
+      </w:r>
+      <w:r>
+        <w:rPr>
+          <w:lang w:val="fr-FR"/>
+        </w:rPr>
+        <w:t>s</w:t>
+      </w:r>
+      <w:r>
+        <w:rPr>
+          <w:lang w:val="fr-FR"/>
+        </w:rPr>
+        <w:t xml:space="preserve"> (</w:t>
       </w:r>
       <w:r>
         <w:rPr>
@@ -4109,9 +4087,15 @@
         </mc:AlternateContent>
       </w:r>
       <w:r>
+        <w:rPr>
+          <w:lang w:val="en-US"/>
+        </w:rPr>
         <w:tab/>
       </w:r>
       <w:r>
+        <w:rPr>
+          <w:lang w:val="en-US"/>
+        </w:rPr>
         <w:tab/>
       </w:r>
       <w:r>
@@ -4150,6 +4134,9 @@
     <w:p>
       <w:pPr>
         <w:pStyle w:val="Titre1"/>
+        <w:rPr>
+          <w:lang w:val="en-IE"/>
+        </w:rPr>
       </w:pPr>
     </w:p>
     <w:p>
@@ -4159,9 +4146,13 @@
           <w:color w:val="2E74B5" w:themeColor="accent1" w:themeShade="BF"/>
           <w:sz w:val="36"/>
           <w:szCs w:val="32"/>
-        </w:rPr>
-      </w:pPr>
-      <w:r>
+          <w:lang w:val="en-IE"/>
+        </w:rPr>
+      </w:pPr>
+      <w:r>
+        <w:rPr>
+          <w:lang w:val="en-IE"/>
+        </w:rPr>
         <w:br w:type="page"/>
       </w:r>
     </w:p>
@@ -4169,7 +4160,7 @@
       <w:pPr>
         <w:pStyle w:val="Titre1"/>
       </w:pPr>
-      <w:bookmarkStart w:id="6" w:name="_Toc53574599"/>
+      <w:bookmarkStart w:id="6" w:name="_Toc53828639"/>
       <w:r>
         <w:lastRenderedPageBreak/>
         <w:t>Partie 2</w:t>
@@ -4180,7 +4171,7 @@
       <w:pPr>
         <w:pStyle w:val="Titre2"/>
       </w:pPr>
-      <w:bookmarkStart w:id="7" w:name="_Toc53574600"/>
+      <w:bookmarkStart w:id="7" w:name="_Toc53828640"/>
       <w:r>
         <w:t>Les différences d’erreur absolue m</w:t>
       </w:r>
@@ -6466,7 +6457,7 @@
           <w:lang w:val="fr-FR"/>
         </w:rPr>
       </w:pPr>
-      <w:bookmarkStart w:id="8" w:name="_Toc53574601"/>
+      <w:bookmarkStart w:id="8" w:name="_Toc53828641"/>
       <w:r>
         <w:rPr>
           <w:lang w:val="fr-FR"/>
@@ -6610,7 +6601,7 @@
           <w:lang w:val="fr-FR"/>
         </w:rPr>
       </w:pPr>
-      <w:bookmarkStart w:id="9" w:name="_Toc53574602"/>
+      <w:bookmarkStart w:id="9" w:name="_Toc53828642"/>
       <w:r>
         <w:rPr>
           <w:lang w:val="fr-FR"/>
@@ -6621,7 +6612,7 @@
     </w:p>
     <w:p>
       <w:r>
-        <w:t>On remarque que la station 2 a une moyenne d’erreur absolue beaucoup plus élevée que les deux autres stations. On peut conclure que cette station est plus complexe à prédire. Ceci est sûrement dû au faite que cette station doit être plus utilisé</w:t>
+        <w:t>On remarque que la station 2 a une moyenne d’erreur absolue beaucoup plus élevée que les deux autres stations. On peut conclure que cette station est plus complexe à prédire. Ceci est sûrement dû au fait que cette station doit être plus utilisé</w:t>
       </w:r>
       <w:r>
         <w:t>e</w:t>
@@ -6639,7 +6630,7 @@
       <w:pPr>
         <w:pStyle w:val="Titre1"/>
       </w:pPr>
-      <w:bookmarkStart w:id="10" w:name="_Toc53574603"/>
+      <w:bookmarkStart w:id="10" w:name="_Toc53828643"/>
       <w:r>
         <w:lastRenderedPageBreak/>
         <w:t>Question 3 : jeu de donnée univarié</w:t>
@@ -6648,7 +6639,25 @@
     </w:p>
     <w:p>
       <w:r>
-        <w:t xml:space="preserve">L’objectif est de former un algorithme d’apprentissage automatique avec un jeu de donné univarié. Jusqu’à maintenant, nous avons toujours pratiqué avec une méthode supervisé. Cette dernière consiste à fourni à l’algorithme un jeu de donné d’entrainement </w:t>
+        <w:t>L’objectif est de former un algorithme d’apprentissage automatique avec un jeu de donné</w:t>
+      </w:r>
+      <w:r>
+        <w:t>e</w:t>
+      </w:r>
+      <w:r>
+        <w:t xml:space="preserve"> univarié. Jusqu’à maintenant, nous avons toujours pratiqué avec une méthode supervisé</w:t>
+      </w:r>
+      <w:r>
+        <w:t>e</w:t>
+      </w:r>
+      <w:r>
+        <w:t>. Cette dernière consiste à fourni à l’algorithme un jeu de donné d’entra</w:t>
+      </w:r>
+      <w:r>
+        <w:t>î</w:t>
+      </w:r>
+      <w:r>
+        <w:t xml:space="preserve">nement </w:t>
       </w:r>
       <w:r>
         <w:t>annotés</w:t>
@@ -6705,7 +6714,6 @@
                 <w:lang w:eastAsia="fr-CH"/>
               </w:rPr>
             </w:pPr>
-            <w:proofErr w:type="gramStart"/>
             <w:r>
               <w:rPr>
                 <w:rFonts w:ascii="Calibri" w:eastAsia="Times New Roman" w:hAnsi="Calibri" w:cs="Calibri"/>
@@ -6714,7 +6722,6 @@
               </w:rPr>
               <w:t>t</w:t>
             </w:r>
-            <w:proofErr w:type="gramEnd"/>
           </w:p>
         </w:tc>
         <w:tc>
@@ -8103,7 +8110,7 @@
       <w:pPr>
         <w:pStyle w:val="Titre1"/>
       </w:pPr>
-      <w:bookmarkStart w:id="11" w:name="_Toc53574604"/>
+      <w:bookmarkStart w:id="11" w:name="_Toc53828644"/>
       <w:r>
         <w:lastRenderedPageBreak/>
         <w:t>Conclusion</w:t>
@@ -8114,7 +8121,7 @@
       <w:pPr>
         <w:pStyle w:val="Titre2"/>
       </w:pPr>
-      <w:bookmarkStart w:id="12" w:name="_Toc53574605"/>
+      <w:bookmarkStart w:id="12" w:name="_Toc53828645"/>
       <w:r>
         <w:t>Difficultés rencontrées</w:t>
       </w:r>
@@ -8163,7 +8170,7 @@
       <w:pPr>
         <w:pStyle w:val="Titre2"/>
       </w:pPr>
-      <w:bookmarkStart w:id="13" w:name="_Toc53574606"/>
+      <w:bookmarkStart w:id="13" w:name="_Toc53828646"/>
       <w:r>
         <w:t>Compétences acquises</w:t>
       </w:r>
@@ -8190,7 +8197,13 @@
         </w:numPr>
       </w:pPr>
       <w:r>
-        <w:t>Amélioration de la maitrise du langage python</w:t>
+        <w:t>Amélioration de la ma</w:t>
+      </w:r>
+      <w:r>
+        <w:t>î</w:t>
+      </w:r>
+      <w:r>
+        <w:t>trise du langage python</w:t>
       </w:r>
     </w:p>
     <w:p>
@@ -8202,15 +8215,7 @@
         </w:numPr>
       </w:pPr>
       <w:r>
-        <w:t xml:space="preserve">Algorithme </w:t>
-      </w:r>
-      <w:proofErr w:type="spellStart"/>
-      <w:r>
-        <w:t>Random</w:t>
-      </w:r>
-      <w:proofErr w:type="spellEnd"/>
-      <w:r>
-        <w:t xml:space="preserve"> Forest / Coefficient de Gini</w:t>
+        <w:t>Algorithme Random Forest / Coefficient de Gini</w:t>
       </w:r>
     </w:p>
     <w:p>
@@ -8229,7 +8234,7 @@
       <w:pPr>
         <w:pStyle w:val="Titre2"/>
       </w:pPr>
-      <w:bookmarkStart w:id="14" w:name="_Toc53574607"/>
+      <w:bookmarkStart w:id="14" w:name="_Toc53828647"/>
       <w:r>
         <w:t>Résultats obtenus</w:t>
       </w:r>
@@ -8240,7 +8245,13 @@
         <w:t xml:space="preserve">Toutes les étapes demandées du laboratoire ont été réalisées et les questions </w:t>
       </w:r>
       <w:r>
-        <w:t>répondus. J’ai</w:t>
+        <w:t>répondu</w:t>
+      </w:r>
+      <w:r>
+        <w:t>e</w:t>
+      </w:r>
+      <w:r>
+        <w:t>s. J’ai</w:t>
       </w:r>
       <w:r>
         <w:t xml:space="preserve"> trouvé ce laboratoire </w:t>
@@ -8280,7 +8291,13 @@
         <w:rPr>
           <w:rFonts w:ascii="Arial" w:hAnsi="Arial" w:cs="Arial"/>
         </w:rPr>
-        <w:t>14</w:t>
+        <w:t>1</w:t>
+      </w:r>
+      <w:r>
+        <w:rPr>
+          <w:rFonts w:ascii="Arial" w:hAnsi="Arial" w:cs="Arial"/>
+        </w:rPr>
+        <w:t>7</w:t>
       </w:r>
       <w:r>
         <w:rPr>
@@ -8385,6 +8402,7 @@
         <w:docPartUnique/>
       </w:docPartObj>
     </w:sdtPr>
+    <w:sdtEndPr/>
     <w:sdtContent>
       <w:p>
         <w:pPr>
@@ -8596,15 +8614,7 @@
       <w:t xml:space="preserve">MPRI - </w:t>
     </w:r>
     <w:r>
-      <w:t xml:space="preserve">Reconnaissance de la parole – </w:t>
-    </w:r>
-    <w:proofErr w:type="spellStart"/>
-    <w:r>
-      <w:t>HMMs</w:t>
-    </w:r>
-    <w:proofErr w:type="spellEnd"/>
-    <w:r>
-      <w:t xml:space="preserve"> </w:t>
+      <w:t xml:space="preserve">Reconnaissance de la parole – HMMs </w:t>
     </w:r>
     <w:r>
       <w:tab/>
@@ -14075,6 +14085,7 @@
   <w:style w:type="character" w:default="1" w:styleId="Policepardfaut">
     <w:name w:val="Default Paragraph Font"/>
     <w:uiPriority w:val="1"/>
+    <w:semiHidden/>
     <w:unhideWhenUsed/>
   </w:style>
   <w:style w:type="table" w:default="1" w:styleId="TableauNormal">
@@ -15115,7 +15126,7 @@
 </file>
 
 <file path=customXml/itemProps2.xml><?xml version="1.0" encoding="utf-8"?>
-<ds:datastoreItem xmlns:ds="http://schemas.openxmlformats.org/officeDocument/2006/customXml" ds:itemID="{6466D652-B081-4BB0-8167-7184A0A4494E}">
+<ds:datastoreItem xmlns:ds="http://schemas.openxmlformats.org/officeDocument/2006/customXml" ds:itemID="{92992AC2-95F4-40ED-921E-48E29EA69CBC}">
   <ds:schemaRefs>
     <ds:schemaRef ds:uri="http://schemas.openxmlformats.org/officeDocument/2006/bibliography"/>
   </ds:schemaRefs>

</xml_diff>